<commit_message>
Additional changes for TFS 5309.
git-tfs-id: [https://tfs.omnicloud.local/tfs/cco%20program/]$/eCoaching_V2;C36544
</commit_message>
<xml_diff>
--- a/Design/DD/ETL/CCO_eCoaching_Quality_Other_ETL_DD.docx
+++ b/Design/DD/ETL/CCO_eCoaching_Quality_Other_ETL_DD.docx
@@ -342,7 +342,19 @@
               <w:rPr>
                 <w:rFonts w:ascii="Times New Roman" w:hAnsi="Times New Roman"/>
               </w:rPr>
-              <w:t>2/5/2017</w:t>
+              <w:t>2/</w:t>
+            </w:r>
+            <w:r>
+              <w:rPr>
+                <w:rFonts w:ascii="Times New Roman" w:hAnsi="Times New Roman"/>
+              </w:rPr>
+              <w:t>8</w:t>
+            </w:r>
+            <w:r>
+              <w:rPr>
+                <w:rFonts w:ascii="Times New Roman" w:hAnsi="Times New Roman"/>
+              </w:rPr>
+              <w:t>/2017</w:t>
             </w:r>
           </w:p>
         </w:tc>
@@ -1578,6 +1590,13 @@
                 <w:szCs w:val="22"/>
               </w:rPr>
             </w:pPr>
+            <w:r>
+              <w:rPr>
+                <w:sz w:val="22"/>
+                <w:szCs w:val="22"/>
+              </w:rPr>
+              <w:t>2/8/2017</w:t>
+            </w:r>
           </w:p>
         </w:tc>
         <w:tc>
@@ -1594,6 +1613,41 @@
                 <w:szCs w:val="22"/>
               </w:rPr>
             </w:pPr>
+            <w:r>
+              <w:rPr>
+                <w:sz w:val="22"/>
+                <w:szCs w:val="22"/>
+              </w:rPr>
+              <w:t>5.</w:t>
+            </w:r>
+            <w:r>
+              <w:rPr>
+                <w:sz w:val="22"/>
+                <w:szCs w:val="22"/>
+              </w:rPr>
+              <w:t>1</w:t>
+            </w:r>
+            <w:r>
+              <w:rPr>
+                <w:sz w:val="22"/>
+                <w:szCs w:val="22"/>
+              </w:rPr>
+              <w:t xml:space="preserve"> Updates </w:t>
+            </w:r>
+            <w:r>
+              <w:rPr>
+                <w:sz w:val="22"/>
+                <w:szCs w:val="22"/>
+              </w:rPr>
+              <w:t xml:space="preserve">from V&amp;V </w:t>
+            </w:r>
+            <w:r>
+              <w:rPr>
+                <w:sz w:val="22"/>
+                <w:szCs w:val="22"/>
+              </w:rPr>
+              <w:t>for NPN feed per TFS 5903</w:t>
+            </w:r>
           </w:p>
         </w:tc>
         <w:tc>
@@ -1610,6 +1664,13 @@
                 <w:szCs w:val="22"/>
               </w:rPr>
             </w:pPr>
+            <w:r>
+              <w:rPr>
+                <w:sz w:val="22"/>
+                <w:szCs w:val="22"/>
+              </w:rPr>
+              <w:t>Susmitha Palacherla</w:t>
+            </w:r>
           </w:p>
         </w:tc>
       </w:tr>
@@ -9206,19 +9267,7 @@
         <w:rPr>
           <w:rFonts w:ascii="Times New Roman" w:hAnsi="Times New Roman"/>
         </w:rPr>
-        <w:t>Fail P</w:t>
-      </w:r>
-      <w:r>
-        <w:rPr>
-          <w:rFonts w:ascii="Times New Roman" w:hAnsi="Times New Roman"/>
-        </w:rPr>
-        <w:t>arent</w:t>
-      </w:r>
-      <w:r>
-        <w:rPr>
-          <w:rFonts w:ascii="Times New Roman" w:hAnsi="Times New Roman"/>
-        </w:rPr>
-        <w:t xml:space="preserve"> on failure- False</w:t>
+        <w:t>Fail Parent on failure- False</w:t>
       </w:r>
     </w:p>
     <w:p>
@@ -10943,6 +10992,7 @@
         <w:autoSpaceDN w:val="0"/>
         <w:adjustRightInd w:val="0"/>
         <w:spacing w:after="0" w:line="240" w:lineRule="auto"/>
+        <w:ind w:left="360"/>
         <w:rPr>
           <w:rFonts w:ascii="Times New Roman" w:hAnsi="Times New Roman"/>
         </w:rPr>
@@ -10983,6 +11033,7 @@
         <w:autoSpaceDN w:val="0"/>
         <w:adjustRightInd w:val="0"/>
         <w:spacing w:after="0" w:line="240" w:lineRule="auto"/>
+        <w:ind w:left="360"/>
         <w:rPr>
           <w:rFonts w:ascii="Times New Roman" w:hAnsi="Times New Roman"/>
         </w:rPr>
@@ -10998,7 +11049,7 @@
         <w:rPr>
           <w:rFonts w:ascii="Times New Roman" w:hAnsi="Times New Roman"/>
         </w:rPr>
-        <w:t>Emp_LANID</w:t>
+        <w:t>Emp_ID</w:t>
       </w:r>
       <w:proofErr w:type="spellEnd"/>
       <w:proofErr w:type="gramStart"/>
@@ -11013,6 +11064,162 @@
         <w:rPr>
           <w:rFonts w:ascii="Times New Roman" w:hAnsi="Times New Roman"/>
         </w:rPr>
+        <w:t>[</w:t>
+      </w:r>
+      <w:proofErr w:type="spellStart"/>
+      <w:r>
+        <w:rPr>
+          <w:rFonts w:ascii="Times New Roman" w:hAnsi="Times New Roman"/>
+        </w:rPr>
+        <w:t>Emp_LanID</w:t>
+      </w:r>
+      <w:proofErr w:type="spellEnd"/>
+      <w:r>
+        <w:rPr>
+          <w:rFonts w:ascii="Times New Roman" w:hAnsi="Times New Roman"/>
+        </w:rPr>
+        <w:t>]</w:t>
+      </w:r>
+    </w:p>
+    <w:p>
+      <w:pPr>
+        <w:widowControl w:val="0"/>
+        <w:autoSpaceDE w:val="0"/>
+        <w:autoSpaceDN w:val="0"/>
+        <w:adjustRightInd w:val="0"/>
+        <w:spacing w:after="0" w:line="240" w:lineRule="auto"/>
+        <w:ind w:left="360"/>
+        <w:rPr>
+          <w:rFonts w:ascii="Times New Roman" w:hAnsi="Times New Roman"/>
+        </w:rPr>
+      </w:pPr>
+      <w:r>
+        <w:rPr>
+          <w:rFonts w:ascii="Times New Roman" w:hAnsi="Times New Roman"/>
+        </w:rPr>
+        <w:t xml:space="preserve">WHERE NOT </w:t>
+      </w:r>
+      <w:proofErr w:type="gramStart"/>
+      <w:r>
+        <w:rPr>
+          <w:rFonts w:ascii="Times New Roman" w:hAnsi="Times New Roman"/>
+        </w:rPr>
+        <w:t>ISNULL(</w:t>
+      </w:r>
+      <w:proofErr w:type="gramEnd"/>
+      <w:r>
+        <w:rPr>
+          <w:rFonts w:ascii="Times New Roman" w:hAnsi="Times New Roman"/>
+        </w:rPr>
+        <w:t>[</w:t>
+      </w:r>
+      <w:proofErr w:type="spellStart"/>
+      <w:r>
+        <w:rPr>
+          <w:rFonts w:ascii="Times New Roman" w:hAnsi="Times New Roman"/>
+        </w:rPr>
+        <w:t>Emp_LANID</w:t>
+      </w:r>
+      <w:proofErr w:type="spellEnd"/>
+      <w:r>
+        <w:rPr>
+          <w:rFonts w:ascii="Times New Roman" w:hAnsi="Times New Roman"/>
+        </w:rPr>
+        <w:t>],' ') like '%.%'</w:t>
+      </w:r>
+    </w:p>
+    <w:p>
+      <w:pPr>
+        <w:widowControl w:val="0"/>
+        <w:autoSpaceDE w:val="0"/>
+        <w:autoSpaceDN w:val="0"/>
+        <w:adjustRightInd w:val="0"/>
+        <w:spacing w:after="0" w:line="240" w:lineRule="auto"/>
+        <w:ind w:left="360"/>
+        <w:rPr>
+          <w:rFonts w:ascii="Times New Roman" w:hAnsi="Times New Roman"/>
+        </w:rPr>
+      </w:pPr>
+    </w:p>
+    <w:p>
+      <w:pPr>
+        <w:widowControl w:val="0"/>
+        <w:autoSpaceDE w:val="0"/>
+        <w:autoSpaceDN w:val="0"/>
+        <w:adjustRightInd w:val="0"/>
+        <w:spacing w:after="0" w:line="240" w:lineRule="auto"/>
+        <w:ind w:left="360"/>
+        <w:rPr>
+          <w:rFonts w:ascii="Times New Roman" w:hAnsi="Times New Roman"/>
+        </w:rPr>
+      </w:pPr>
+      <w:r>
+        <w:rPr>
+          <w:rFonts w:ascii="Times New Roman" w:hAnsi="Times New Roman"/>
+        </w:rPr>
+        <w:t xml:space="preserve"> UPDATE [EC]</w:t>
+      </w:r>
+      <w:proofErr w:type="gramStart"/>
+      <w:r>
+        <w:rPr>
+          <w:rFonts w:ascii="Times New Roman" w:hAnsi="Times New Roman"/>
+        </w:rPr>
+        <w:t>.[</w:t>
+      </w:r>
+      <w:proofErr w:type="spellStart"/>
+      <w:proofErr w:type="gramEnd"/>
+      <w:r>
+        <w:rPr>
+          <w:rFonts w:ascii="Times New Roman" w:hAnsi="Times New Roman"/>
+        </w:rPr>
+        <w:t>Quality_Other_Coaching_Stage</w:t>
+      </w:r>
+      <w:proofErr w:type="spellEnd"/>
+      <w:r>
+        <w:rPr>
+          <w:rFonts w:ascii="Times New Roman" w:hAnsi="Times New Roman"/>
+        </w:rPr>
+        <w:t>]</w:t>
+      </w:r>
+    </w:p>
+    <w:p>
+      <w:pPr>
+        <w:widowControl w:val="0"/>
+        <w:autoSpaceDE w:val="0"/>
+        <w:autoSpaceDN w:val="0"/>
+        <w:adjustRightInd w:val="0"/>
+        <w:spacing w:after="0" w:line="240" w:lineRule="auto"/>
+        <w:ind w:left="360"/>
+        <w:rPr>
+          <w:rFonts w:ascii="Times New Roman" w:hAnsi="Times New Roman"/>
+        </w:rPr>
+      </w:pPr>
+      <w:r>
+        <w:rPr>
+          <w:rFonts w:ascii="Times New Roman" w:hAnsi="Times New Roman"/>
+        </w:rPr>
+        <w:t>SET [</w:t>
+      </w:r>
+      <w:proofErr w:type="spellStart"/>
+      <w:r>
+        <w:rPr>
+          <w:rFonts w:ascii="Times New Roman" w:hAnsi="Times New Roman"/>
+        </w:rPr>
+        <w:t>Emp_LANID</w:t>
+      </w:r>
+      <w:proofErr w:type="spellEnd"/>
+      <w:proofErr w:type="gramStart"/>
+      <w:r>
+        <w:rPr>
+          <w:rFonts w:ascii="Times New Roman" w:hAnsi="Times New Roman"/>
+        </w:rPr>
+        <w:t>]=</w:t>
+      </w:r>
+      <w:proofErr w:type="gramEnd"/>
+      <w:r>
+        <w:rPr>
+          <w:rFonts w:ascii="Times New Roman" w:hAnsi="Times New Roman"/>
+        </w:rPr>
         <w:t xml:space="preserve"> [EC].[</w:t>
       </w:r>
       <w:proofErr w:type="spellStart"/>
@@ -11051,6 +11258,7 @@
         <w:autoSpaceDN w:val="0"/>
         <w:adjustRightInd w:val="0"/>
         <w:spacing w:after="0" w:line="240" w:lineRule="auto"/>
+        <w:ind w:left="360"/>
         <w:rPr>
           <w:rFonts w:ascii="Times New Roman" w:hAnsi="Times New Roman"/>
         </w:rPr>
@@ -11089,18 +11297,6 @@
         </w:rPr>
         <w:t>],' ') like '%.%'</w:t>
       </w:r>
-    </w:p>
-    <w:p>
-      <w:pPr>
-        <w:widowControl w:val="0"/>
-        <w:autoSpaceDE w:val="0"/>
-        <w:autoSpaceDN w:val="0"/>
-        <w:adjustRightInd w:val="0"/>
-        <w:spacing w:after="0" w:line="240" w:lineRule="auto"/>
-        <w:rPr>
-          <w:rFonts w:ascii="Times New Roman" w:hAnsi="Times New Roman"/>
-        </w:rPr>
-      </w:pPr>
     </w:p>
     <w:p>
       <w:pPr>
@@ -11161,6 +11357,7 @@
           <w:rFonts w:ascii="Times New Roman" w:hAnsi="Times New Roman"/>
           <w:noProof/>
         </w:rPr>
+        <w:lastRenderedPageBreak/>
         <w:drawing>
           <wp:inline distT="0" distB="0" distL="0" distR="0" wp14:anchorId="7EC92E64" wp14:editId="0705BFB9">
             <wp:extent cx="4398264" cy="2926080"/>
@@ -11338,6 +11535,60 @@
           <w:rFonts w:ascii="Times New Roman" w:hAnsi="Times New Roman"/>
         </w:rPr>
       </w:pPr>
+      <w:proofErr w:type="gramStart"/>
+      <w:r>
+        <w:rPr>
+          <w:rFonts w:ascii="Times New Roman" w:hAnsi="Times New Roman"/>
+        </w:rPr>
+        <w:t>WHERE  ISNULL</w:t>
+      </w:r>
+      <w:proofErr w:type="gramEnd"/>
+      <w:r>
+        <w:rPr>
+          <w:rFonts w:ascii="Times New Roman" w:hAnsi="Times New Roman"/>
+        </w:rPr>
+        <w:t>([</w:t>
+      </w:r>
+      <w:proofErr w:type="spellStart"/>
+      <w:r>
+        <w:rPr>
+          <w:rFonts w:ascii="Times New Roman" w:hAnsi="Times New Roman"/>
+        </w:rPr>
+        <w:t>Emp_LANID</w:t>
+      </w:r>
+      <w:proofErr w:type="spellEnd"/>
+      <w:r>
+        <w:rPr>
+          <w:rFonts w:ascii="Times New Roman" w:hAnsi="Times New Roman"/>
+        </w:rPr>
+        <w:t>],' ') like '%.%'</w:t>
+      </w:r>
+    </w:p>
+    <w:p>
+      <w:pPr>
+        <w:widowControl w:val="0"/>
+        <w:autoSpaceDE w:val="0"/>
+        <w:autoSpaceDN w:val="0"/>
+        <w:adjustRightInd w:val="0"/>
+        <w:spacing w:after="0" w:line="240" w:lineRule="auto"/>
+        <w:ind w:left="360"/>
+        <w:rPr>
+          <w:rFonts w:ascii="Times New Roman" w:hAnsi="Times New Roman"/>
+        </w:rPr>
+      </w:pPr>
+    </w:p>
+    <w:p>
+      <w:pPr>
+        <w:widowControl w:val="0"/>
+        <w:autoSpaceDE w:val="0"/>
+        <w:autoSpaceDN w:val="0"/>
+        <w:adjustRightInd w:val="0"/>
+        <w:spacing w:after="0" w:line="240" w:lineRule="auto"/>
+        <w:ind w:left="360"/>
+        <w:rPr>
+          <w:rFonts w:ascii="Times New Roman" w:hAnsi="Times New Roman"/>
+        </w:rPr>
+      </w:pPr>
     </w:p>
     <w:p>
       <w:pPr>
@@ -11465,6 +11716,19 @@
           <w:rFonts w:ascii="Times New Roman" w:hAnsi="Times New Roman"/>
         </w:rPr>
       </w:pPr>
+    </w:p>
+    <w:p>
+      <w:pPr>
+        <w:widowControl w:val="0"/>
+        <w:autoSpaceDE w:val="0"/>
+        <w:autoSpaceDN w:val="0"/>
+        <w:adjustRightInd w:val="0"/>
+        <w:spacing w:after="0" w:line="240" w:lineRule="auto"/>
+        <w:ind w:left="360"/>
+        <w:rPr>
+          <w:rFonts w:ascii="Times New Roman" w:hAnsi="Times New Roman"/>
+        </w:rPr>
+      </w:pPr>
       <w:r>
         <w:rPr>
           <w:rFonts w:ascii="Times New Roman" w:hAnsi="Times New Roman"/>
@@ -11534,19 +11798,6 @@
         </w:rPr>
         <w:t xml:space="preserve"> '999999'</w:t>
       </w:r>
-    </w:p>
-    <w:p>
-      <w:pPr>
-        <w:widowControl w:val="0"/>
-        <w:autoSpaceDE w:val="0"/>
-        <w:autoSpaceDN w:val="0"/>
-        <w:adjustRightInd w:val="0"/>
-        <w:spacing w:after="0" w:line="240" w:lineRule="auto"/>
-        <w:ind w:left="360"/>
-        <w:rPr>
-          <w:rFonts w:ascii="Times New Roman" w:hAnsi="Times New Roman"/>
-        </w:rPr>
-      </w:pPr>
     </w:p>
     <w:p>
       <w:pPr>
@@ -11609,6 +11860,7 @@
           <w:rFonts w:ascii="Times New Roman" w:hAnsi="Times New Roman"/>
           <w:noProof/>
         </w:rPr>
+        <w:lastRenderedPageBreak/>
         <w:drawing>
           <wp:inline distT="0" distB="0" distL="0" distR="0" wp14:anchorId="0298C665" wp14:editId="39FFCE48">
             <wp:extent cx="4197096" cy="3044952"/>
@@ -11665,6 +11917,7 @@
         <w:autoSpaceDN w:val="0"/>
         <w:adjustRightInd w:val="0"/>
         <w:spacing w:after="0" w:line="240" w:lineRule="auto"/>
+        <w:ind w:left="360"/>
         <w:rPr>
           <w:rFonts w:ascii="Times New Roman" w:hAnsi="Times New Roman"/>
         </w:rPr>
@@ -11705,6 +11958,7 @@
         <w:autoSpaceDN w:val="0"/>
         <w:adjustRightInd w:val="0"/>
         <w:spacing w:after="0" w:line="240" w:lineRule="auto"/>
+        <w:ind w:left="360"/>
         <w:rPr>
           <w:rFonts w:ascii="Times New Roman" w:hAnsi="Times New Roman"/>
         </w:rPr>
@@ -11751,6 +12005,7 @@
         <w:autoSpaceDN w:val="0"/>
         <w:adjustRightInd w:val="0"/>
         <w:spacing w:after="0" w:line="240" w:lineRule="auto"/>
+        <w:ind w:left="360"/>
         <w:rPr>
           <w:rFonts w:ascii="Times New Roman" w:hAnsi="Times New Roman"/>
         </w:rPr>
@@ -11805,6 +12060,7 @@
         <w:autoSpaceDN w:val="0"/>
         <w:adjustRightInd w:val="0"/>
         <w:spacing w:after="0" w:line="240" w:lineRule="auto"/>
+        <w:ind w:left="360"/>
         <w:rPr>
           <w:rFonts w:ascii="Times New Roman" w:hAnsi="Times New Roman"/>
         </w:rPr>
@@ -11851,58 +12107,81 @@
         <w:autoSpaceDN w:val="0"/>
         <w:adjustRightInd w:val="0"/>
         <w:spacing w:after="0" w:line="240" w:lineRule="auto"/>
-        <w:rPr>
-          <w:rFonts w:ascii="Times New Roman" w:hAnsi="Times New Roman"/>
-        </w:rPr>
-      </w:pPr>
-    </w:p>
-    <w:p>
-      <w:pPr>
-        <w:widowControl w:val="0"/>
-        <w:autoSpaceDE w:val="0"/>
-        <w:autoSpaceDN w:val="0"/>
-        <w:adjustRightInd w:val="0"/>
-        <w:spacing w:after="0" w:line="240" w:lineRule="auto"/>
-        <w:rPr>
-          <w:rFonts w:ascii="Times New Roman" w:hAnsi="Times New Roman"/>
-        </w:rPr>
-      </w:pPr>
-    </w:p>
-    <w:p>
-      <w:pPr>
-        <w:widowControl w:val="0"/>
-        <w:autoSpaceDE w:val="0"/>
-        <w:autoSpaceDN w:val="0"/>
-        <w:adjustRightInd w:val="0"/>
-        <w:spacing w:after="0" w:line="240" w:lineRule="auto"/>
-        <w:rPr>
-          <w:rFonts w:ascii="Times New Roman" w:hAnsi="Times New Roman"/>
-        </w:rPr>
-      </w:pPr>
-    </w:p>
-    <w:p>
-      <w:pPr>
-        <w:widowControl w:val="0"/>
-        <w:autoSpaceDE w:val="0"/>
-        <w:autoSpaceDN w:val="0"/>
-        <w:adjustRightInd w:val="0"/>
-        <w:spacing w:after="0" w:line="240" w:lineRule="auto"/>
-        <w:rPr>
-          <w:rFonts w:ascii="Times New Roman" w:hAnsi="Times New Roman"/>
-        </w:rPr>
-      </w:pPr>
-    </w:p>
-    <w:p>
-      <w:pPr>
-        <w:widowControl w:val="0"/>
-        <w:autoSpaceDE w:val="0"/>
-        <w:autoSpaceDN w:val="0"/>
-        <w:adjustRightInd w:val="0"/>
-        <w:spacing w:after="0" w:line="240" w:lineRule="auto"/>
-        <w:rPr>
-          <w:rFonts w:ascii="Times New Roman" w:hAnsi="Times New Roman"/>
-        </w:rPr>
-      </w:pPr>
+        <w:ind w:left="360"/>
+        <w:rPr>
+          <w:rFonts w:ascii="Times New Roman" w:hAnsi="Times New Roman"/>
+        </w:rPr>
+      </w:pPr>
+      <w:r>
+        <w:rPr>
+          <w:rFonts w:ascii="Times New Roman" w:hAnsi="Times New Roman"/>
+        </w:rPr>
+        <w:t>WHERE [Program] IS NULL OR [Program</w:t>
+      </w:r>
+      <w:proofErr w:type="gramStart"/>
+      <w:r>
+        <w:rPr>
+          <w:rFonts w:ascii="Times New Roman" w:hAnsi="Times New Roman"/>
+        </w:rPr>
+        <w:t>]=</w:t>
+      </w:r>
+      <w:proofErr w:type="gramEnd"/>
+      <w:r>
+        <w:rPr>
+          <w:rFonts w:ascii="Times New Roman" w:hAnsi="Times New Roman"/>
+        </w:rPr>
+        <w:t xml:space="preserve"> ''</w:t>
+      </w:r>
+    </w:p>
+    <w:p>
+      <w:pPr>
+        <w:widowControl w:val="0"/>
+        <w:autoSpaceDE w:val="0"/>
+        <w:autoSpaceDN w:val="0"/>
+        <w:adjustRightInd w:val="0"/>
+        <w:spacing w:after="0" w:line="240" w:lineRule="auto"/>
+        <w:rPr>
+          <w:rFonts w:ascii="Times New Roman" w:hAnsi="Times New Roman"/>
+        </w:rPr>
+      </w:pPr>
+    </w:p>
+    <w:p>
+      <w:pPr>
+        <w:widowControl w:val="0"/>
+        <w:autoSpaceDE w:val="0"/>
+        <w:autoSpaceDN w:val="0"/>
+        <w:adjustRightInd w:val="0"/>
+        <w:spacing w:after="0" w:line="240" w:lineRule="auto"/>
+        <w:rPr>
+          <w:rFonts w:ascii="Times New Roman" w:hAnsi="Times New Roman"/>
+        </w:rPr>
+      </w:pPr>
+    </w:p>
+    <w:p>
+      <w:pPr>
+        <w:widowControl w:val="0"/>
+        <w:autoSpaceDE w:val="0"/>
+        <w:autoSpaceDN w:val="0"/>
+        <w:adjustRightInd w:val="0"/>
+        <w:spacing w:after="0" w:line="240" w:lineRule="auto"/>
+        <w:rPr>
+          <w:rFonts w:ascii="Times New Roman" w:hAnsi="Times New Roman"/>
+        </w:rPr>
+      </w:pPr>
+    </w:p>
+    <w:p>
+      <w:pPr>
+        <w:widowControl w:val="0"/>
+        <w:autoSpaceDE w:val="0"/>
+        <w:autoSpaceDN w:val="0"/>
+        <w:adjustRightInd w:val="0"/>
+        <w:spacing w:after="0" w:line="240" w:lineRule="auto"/>
+        <w:rPr>
+          <w:rFonts w:ascii="Times New Roman" w:hAnsi="Times New Roman"/>
+        </w:rPr>
+      </w:pPr>
+      <w:bookmarkStart w:id="30" w:name="_GoBack"/>
+      <w:bookmarkEnd w:id="30"/>
     </w:p>
     <w:p>
       <w:pPr>
@@ -12022,6 +12301,7 @@
           <w:rFonts w:ascii="Times New Roman" w:hAnsi="Times New Roman"/>
           <w:noProof/>
         </w:rPr>
+        <w:lastRenderedPageBreak/>
         <w:drawing>
           <wp:inline distT="0" distB="0" distL="0" distR="0" wp14:anchorId="757A7CE0" wp14:editId="0FC75112">
             <wp:extent cx="2322576" cy="2926080"/>
@@ -12290,6 +12570,7 @@
           <w:rFonts w:ascii="Times New Roman" w:hAnsi="Times New Roman"/>
           <w:noProof/>
         </w:rPr>
+        <w:lastRenderedPageBreak/>
         <w:drawing>
           <wp:inline distT="0" distB="0" distL="0" distR="0" wp14:anchorId="62128659" wp14:editId="7BB8DF37">
             <wp:extent cx="4690872" cy="3108960"/>
@@ -12744,78 +13025,78 @@
         <w:rPr>
           <w:rFonts w:ascii="Times New Roman" w:hAnsi="Times New Roman"/>
         </w:rPr>
+        <w:t>End_Date</w:t>
+      </w:r>
+      <w:proofErr w:type="spellEnd"/>
+      <w:r>
+        <w:rPr>
+          <w:rFonts w:ascii="Times New Roman" w:hAnsi="Times New Roman"/>
+        </w:rPr>
+        <w:t>, Active</w:t>
+      </w:r>
+    </w:p>
+    <w:p>
+      <w:pPr>
+        <w:widowControl w:val="0"/>
+        <w:autoSpaceDE w:val="0"/>
+        <w:autoSpaceDN w:val="0"/>
+        <w:adjustRightInd w:val="0"/>
+        <w:spacing w:after="0" w:line="240" w:lineRule="auto"/>
+        <w:rPr>
+          <w:rFonts w:ascii="Times New Roman" w:hAnsi="Times New Roman"/>
+        </w:rPr>
+      </w:pPr>
+      <w:r>
+        <w:rPr>
+          <w:rFonts w:ascii="Times New Roman" w:hAnsi="Times New Roman"/>
+        </w:rPr>
+        <w:t xml:space="preserve"> </w:t>
+      </w:r>
+      <w:proofErr w:type="gramStart"/>
+      <w:r>
+        <w:rPr>
+          <w:rFonts w:ascii="Times New Roman" w:hAnsi="Times New Roman"/>
+        </w:rPr>
+        <w:t xml:space="preserve">FROM  </w:t>
+      </w:r>
+      <w:proofErr w:type="spellStart"/>
+      <w:r>
+        <w:rPr>
+          <w:rFonts w:ascii="Times New Roman" w:hAnsi="Times New Roman"/>
+        </w:rPr>
+        <w:t>EC.Employee</w:t>
+      </w:r>
+      <w:proofErr w:type="gramEnd"/>
+      <w:r>
+        <w:rPr>
+          <w:rFonts w:ascii="Times New Roman" w:hAnsi="Times New Roman"/>
+        </w:rPr>
+        <w:t>_Hierarchy</w:t>
+      </w:r>
+      <w:proofErr w:type="spellEnd"/>
+      <w:r>
+        <w:rPr>
+          <w:rFonts w:ascii="Times New Roman" w:hAnsi="Times New Roman"/>
+        </w:rPr>
+        <w:t xml:space="preserve"> </w:t>
+      </w:r>
+    </w:p>
+    <w:p>
+      <w:pPr>
+        <w:widowControl w:val="0"/>
+        <w:autoSpaceDE w:val="0"/>
+        <w:autoSpaceDN w:val="0"/>
+        <w:adjustRightInd w:val="0"/>
+        <w:spacing w:after="0" w:line="240" w:lineRule="auto"/>
+        <w:rPr>
+          <w:rFonts w:ascii="Times New Roman" w:hAnsi="Times New Roman"/>
+        </w:rPr>
+      </w:pPr>
+      <w:r>
+        <w:rPr>
+          <w:rFonts w:ascii="Times New Roman" w:hAnsi="Times New Roman"/>
+        </w:rPr>
         <w:lastRenderedPageBreak/>
-        <w:t>End_Date</w:t>
-      </w:r>
-      <w:proofErr w:type="spellEnd"/>
-      <w:r>
-        <w:rPr>
-          <w:rFonts w:ascii="Times New Roman" w:hAnsi="Times New Roman"/>
-        </w:rPr>
-        <w:t>, Active</w:t>
-      </w:r>
-    </w:p>
-    <w:p>
-      <w:pPr>
-        <w:widowControl w:val="0"/>
-        <w:autoSpaceDE w:val="0"/>
-        <w:autoSpaceDN w:val="0"/>
-        <w:adjustRightInd w:val="0"/>
-        <w:spacing w:after="0" w:line="240" w:lineRule="auto"/>
-        <w:rPr>
-          <w:rFonts w:ascii="Times New Roman" w:hAnsi="Times New Roman"/>
-        </w:rPr>
-      </w:pPr>
-      <w:r>
-        <w:rPr>
-          <w:rFonts w:ascii="Times New Roman" w:hAnsi="Times New Roman"/>
-        </w:rPr>
-        <w:t xml:space="preserve"> </w:t>
-      </w:r>
-      <w:proofErr w:type="gramStart"/>
-      <w:r>
-        <w:rPr>
-          <w:rFonts w:ascii="Times New Roman" w:hAnsi="Times New Roman"/>
-        </w:rPr>
-        <w:t xml:space="preserve">FROM  </w:t>
-      </w:r>
-      <w:proofErr w:type="spellStart"/>
-      <w:r>
-        <w:rPr>
-          <w:rFonts w:ascii="Times New Roman" w:hAnsi="Times New Roman"/>
-        </w:rPr>
-        <w:t>EC.Employee</w:t>
-      </w:r>
-      <w:proofErr w:type="gramEnd"/>
-      <w:r>
-        <w:rPr>
-          <w:rFonts w:ascii="Times New Roman" w:hAnsi="Times New Roman"/>
-        </w:rPr>
-        <w:t>_Hierarchy</w:t>
-      </w:r>
-      <w:proofErr w:type="spellEnd"/>
-      <w:r>
-        <w:rPr>
-          <w:rFonts w:ascii="Times New Roman" w:hAnsi="Times New Roman"/>
-        </w:rPr>
-        <w:t xml:space="preserve"> </w:t>
-      </w:r>
-    </w:p>
-    <w:p>
-      <w:pPr>
-        <w:widowControl w:val="0"/>
-        <w:autoSpaceDE w:val="0"/>
-        <w:autoSpaceDN w:val="0"/>
-        <w:adjustRightInd w:val="0"/>
-        <w:spacing w:after="0" w:line="240" w:lineRule="auto"/>
-        <w:rPr>
-          <w:rFonts w:ascii="Times New Roman" w:hAnsi="Times New Roman"/>
-        </w:rPr>
-      </w:pPr>
-      <w:r>
-        <w:rPr>
-          <w:rFonts w:ascii="Times New Roman" w:hAnsi="Times New Roman"/>
-        </w:rPr>
         <w:t xml:space="preserve">WHERE </w:t>
       </w:r>
       <w:proofErr w:type="spellStart"/>
@@ -13190,26 +13471,26 @@
         <w:rPr>
           <w:rFonts w:ascii="Times New Roman" w:hAnsi="Times New Roman"/>
         </w:rPr>
+        <w:t>Lookup Match Output – Row Count Transformation to get Loaded Count</w:t>
+      </w:r>
+    </w:p>
+    <w:p>
+      <w:pPr>
+        <w:widowControl w:val="0"/>
+        <w:autoSpaceDE w:val="0"/>
+        <w:autoSpaceDN w:val="0"/>
+        <w:adjustRightInd w:val="0"/>
+        <w:spacing w:after="0" w:line="240" w:lineRule="auto"/>
+        <w:rPr>
+          <w:rFonts w:ascii="Times New Roman" w:hAnsi="Times New Roman"/>
+        </w:rPr>
+      </w:pPr>
+      <w:r>
+        <w:rPr>
+          <w:rFonts w:ascii="Times New Roman" w:hAnsi="Times New Roman"/>
+          <w:noProof/>
+        </w:rPr>
         <w:lastRenderedPageBreak/>
-        <w:t>Lookup Match Output – Row Count Transformation to get Loaded Count</w:t>
-      </w:r>
-    </w:p>
-    <w:p>
-      <w:pPr>
-        <w:widowControl w:val="0"/>
-        <w:autoSpaceDE w:val="0"/>
-        <w:autoSpaceDN w:val="0"/>
-        <w:adjustRightInd w:val="0"/>
-        <w:spacing w:after="0" w:line="240" w:lineRule="auto"/>
-        <w:rPr>
-          <w:rFonts w:ascii="Times New Roman" w:hAnsi="Times New Roman"/>
-        </w:rPr>
-      </w:pPr>
-      <w:r>
-        <w:rPr>
-          <w:rFonts w:ascii="Times New Roman" w:hAnsi="Times New Roman"/>
-          <w:noProof/>
-        </w:rPr>
         <w:drawing>
           <wp:inline distT="0" distB="0" distL="0" distR="0" wp14:anchorId="454ADEF8" wp14:editId="6458B9E4">
             <wp:extent cx="4517136" cy="3090672"/>
@@ -13407,6 +13688,7 @@
         <w:rPr>
           <w:rFonts w:ascii="Times New Roman" w:hAnsi="Times New Roman"/>
         </w:rPr>
+        <w:lastRenderedPageBreak/>
         <w:t xml:space="preserve">Derived Column </w:t>
       </w:r>
       <w:proofErr w:type="gramStart"/>
@@ -13655,25 +13937,25 @@
         <w:rPr>
           <w:rFonts w:ascii="Times New Roman" w:hAnsi="Times New Roman"/>
         </w:rPr>
+        <w:t>SQL Task: Delete records with missing Employee ID from Staging table</w:t>
+      </w:r>
+    </w:p>
+    <w:p>
+      <w:pPr>
+        <w:widowControl w:val="0"/>
+        <w:autoSpaceDE w:val="0"/>
+        <w:autoSpaceDN w:val="0"/>
+        <w:adjustRightInd w:val="0"/>
+        <w:spacing w:after="0" w:line="240" w:lineRule="auto"/>
+        <w:rPr>
+          <w:rFonts w:ascii="Times New Roman" w:hAnsi="Times New Roman"/>
+        </w:rPr>
+      </w:pPr>
+      <w:r>
+        <w:rPr>
+          <w:rFonts w:ascii="Times New Roman" w:hAnsi="Times New Roman"/>
+        </w:rPr>
         <w:lastRenderedPageBreak/>
-        <w:t>SQL Task: Delete records with missing Employee ID from Staging table</w:t>
-      </w:r>
-    </w:p>
-    <w:p>
-      <w:pPr>
-        <w:widowControl w:val="0"/>
-        <w:autoSpaceDE w:val="0"/>
-        <w:autoSpaceDN w:val="0"/>
-        <w:adjustRightInd w:val="0"/>
-        <w:spacing w:after="0" w:line="240" w:lineRule="auto"/>
-        <w:rPr>
-          <w:rFonts w:ascii="Times New Roman" w:hAnsi="Times New Roman"/>
-        </w:rPr>
-      </w:pPr>
-      <w:r>
-        <w:rPr>
-          <w:rFonts w:ascii="Times New Roman" w:hAnsi="Times New Roman"/>
-        </w:rPr>
         <w:t>DELETE FROM [EC]</w:t>
       </w:r>
       <w:proofErr w:type="gramStart"/>
@@ -14698,7 +14980,6 @@
         <w:rPr>
           <w:rFonts w:ascii="Times New Roman" w:hAnsi="Times New Roman"/>
         </w:rPr>
-        <w:lastRenderedPageBreak/>
         <w:t xml:space="preserve">           </w:t>
       </w:r>
       <w:proofErr w:type="gramStart"/>
@@ -14757,6 +15038,7 @@
         <w:rPr>
           <w:rFonts w:ascii="Times New Roman" w:hAnsi="Times New Roman"/>
         </w:rPr>
+        <w:lastRenderedPageBreak/>
         <w:t xml:space="preserve">           </w:t>
       </w:r>
       <w:proofErr w:type="gramStart"/>
@@ -16090,7 +16372,6 @@
         <w:rPr>
           <w:rFonts w:ascii="Times New Roman" w:hAnsi="Times New Roman"/>
         </w:rPr>
-        <w:lastRenderedPageBreak/>
         <w:t xml:space="preserve">           </w:t>
       </w:r>
       <w:proofErr w:type="gramStart"/>
@@ -16165,6 +16446,7 @@
         <w:rPr>
           <w:rFonts w:ascii="Times New Roman" w:hAnsi="Times New Roman"/>
         </w:rPr>
+        <w:lastRenderedPageBreak/>
         <w:t xml:space="preserve">  VALUES (?</w:t>
       </w:r>
       <w:proofErr w:type="gramStart"/>
@@ -16459,6 +16741,7 @@
         <w:rPr>
           <w:rFonts w:ascii="Times New Roman" w:hAnsi="Times New Roman"/>
         </w:rPr>
+        <w:lastRenderedPageBreak/>
         <w:t>Precedence Constraint between</w:t>
       </w:r>
       <w:r>
@@ -16825,7 +17108,6 @@
           <w:rFonts w:ascii="Times New Roman" w:hAnsi="Times New Roman"/>
           <w:b/>
         </w:rPr>
-        <w:lastRenderedPageBreak/>
         <w:t xml:space="preserve">For each </w:t>
       </w:r>
       <w:r>
@@ -16869,6 +17151,7 @@
           <w:rFonts w:ascii="Times New Roman" w:hAnsi="Times New Roman"/>
           <w:b/>
         </w:rPr>
+        <w:lastRenderedPageBreak/>
         <w:t>Container properties to set</w:t>
       </w:r>
     </w:p>
@@ -26557,7 +26840,7 @@
           <w:color w:val="auto"/>
         </w:rPr>
       </w:pPr>
-      <w:bookmarkStart w:id="30" w:name="_Toc430607365"/>
+      <w:bookmarkStart w:id="31" w:name="_Toc430607365"/>
       <w:r>
         <w:rPr>
           <w:rFonts w:ascii="Times New Roman" w:hAnsi="Times New Roman" w:cs="Times New Roman"/>
@@ -26565,7 +26848,7 @@
         </w:rPr>
         <w:t>Tables</w:t>
       </w:r>
-      <w:bookmarkEnd w:id="30"/>
+      <w:bookmarkEnd w:id="31"/>
     </w:p>
     <w:tbl>
       <w:tblPr>
@@ -27214,7 +27497,7 @@
           <w:color w:val="auto"/>
         </w:rPr>
       </w:pPr>
-      <w:bookmarkStart w:id="31" w:name="_Toc430607366"/>
+      <w:bookmarkStart w:id="32" w:name="_Toc430607366"/>
       <w:r>
         <w:rPr>
           <w:rFonts w:ascii="Times New Roman" w:hAnsi="Times New Roman" w:cs="Times New Roman"/>
@@ -27223,7 +27506,7 @@
         <w:lastRenderedPageBreak/>
         <w:t>Procedures</w:t>
       </w:r>
-      <w:bookmarkEnd w:id="31"/>
+      <w:bookmarkEnd w:id="32"/>
       <w:r>
         <w:rPr>
           <w:rFonts w:ascii="Times New Roman" w:hAnsi="Times New Roman" w:cs="Times New Roman"/>
@@ -27487,7 +27770,7 @@
           <w:color w:val="auto"/>
         </w:rPr>
       </w:pPr>
-      <w:bookmarkStart w:id="32" w:name="_Toc430607367"/>
+      <w:bookmarkStart w:id="33" w:name="_Toc430607367"/>
       <w:r>
         <w:rPr>
           <w:rFonts w:ascii="Times New Roman" w:hAnsi="Times New Roman" w:cs="Times New Roman"/>
@@ -27495,7 +27778,7 @@
         </w:rPr>
         <w:t>Functions</w:t>
       </w:r>
-      <w:bookmarkEnd w:id="32"/>
+      <w:bookmarkEnd w:id="33"/>
     </w:p>
     <w:tbl>
       <w:tblPr>
@@ -27717,8 +28000,6 @@
           <w:rFonts w:ascii="Times New Roman" w:hAnsi="Times New Roman"/>
         </w:rPr>
       </w:pPr>
-      <w:bookmarkStart w:id="33" w:name="_GoBack"/>
-      <w:bookmarkEnd w:id="33"/>
     </w:p>
     <w:p>
       <w:pPr>
@@ -28654,7 +28935,7 @@
         <w:noProof/>
         <w:sz w:val="18"/>
       </w:rPr>
-      <w:t>2/6/17</w:t>
+      <w:t>2/8/17</w:t>
     </w:r>
     <w:r>
       <w:rPr>
@@ -28738,7 +29019,7 @@
         <w:noProof/>
         <w:sz w:val="18"/>
       </w:rPr>
-      <w:t>51</w:t>
+      <w:t>21</w:t>
     </w:r>
     <w:r>
       <w:rPr>
@@ -32773,6 +33054,7 @@
   <w:style w:type="character" w:default="1" w:styleId="DefaultParagraphFont">
     <w:name w:val="Default Paragraph Font"/>
     <w:uiPriority w:val="1"/>
+    <w:semiHidden/>
     <w:unhideWhenUsed/>
   </w:style>
   <w:style w:type="table" w:default="1" w:styleId="TableNormal">
@@ -33517,7 +33799,7 @@
 </file>
 
 <file path=customXml/itemProps1.xml><?xml version="1.0" encoding="utf-8"?>
-<ds:datastoreItem xmlns:ds="http://schemas.openxmlformats.org/officeDocument/2006/customXml" ds:itemID="{DD355804-346A-4660-933C-37DD64775F3B}">
+<ds:datastoreItem xmlns:ds="http://schemas.openxmlformats.org/officeDocument/2006/customXml" ds:itemID="{40B2D1B9-9F3F-487E-8B75-13CD4A2963AC}">
   <ds:schemaRefs>
     <ds:schemaRef ds:uri="http://schemas.openxmlformats.org/officeDocument/2006/bibliography"/>
   </ds:schemaRefs>

</xml_diff>